<commit_message>
Can pick up and move physics objects
And minutes and the rest of stuff from today
everyone was working on this PC.
</commit_message>
<xml_diff>
--- a/Documents/Minutes/Minute Meetings template.docx
+++ b/Documents/Minutes/Minute Meetings template.docx
@@ -6,6 +6,9 @@
       <w:r>
         <w:t>Minute Meetings:</w:t>
       </w:r>
+      <w:r>
+        <w:t xml:space="preserve"> </w:t>
+      </w:r>
     </w:p>
     <w:p/>
     <w:p>
@@ -18,11 +21,8 @@
       <w:r>
         <w:t>Who attended:</w:t>
       </w:r>
-    </w:p>
-    <w:p/>
-    <w:p>
-      <w:r>
-        <w:t>The duration of the meeting:</w:t>
+      <w:r>
+        <w:t xml:space="preserve"> </w:t>
       </w:r>
     </w:p>
     <w:p/>

</xml_diff>